<commit_message>
added git pull info
git pull info added as well as more cheat sheet definitions
</commit_message>
<xml_diff>
--- a/git cheat sheet.docx
+++ b/git cheat sheet.docx
@@ -17,23 +17,13 @@
     </w:p>
     <w:p/>
     <w:p>
-      <w:proofErr w:type="spellStart"/>
-      <w:r>
-        <w:t>dir</w:t>
-      </w:r>
-      <w:proofErr w:type="spellEnd"/>
-      <w:r>
-        <w:t xml:space="preserve">: Displays a list of files and directories(folders) in your current folder. </w:t>
-      </w:r>
-    </w:p>
-    <w:p>
-      <w:proofErr w:type="spellStart"/>
-      <w:r>
-        <w:t>mkdir</w:t>
-      </w:r>
-      <w:proofErr w:type="spellEnd"/>
-      <w:r>
-        <w:t xml:space="preserve">: Creates a new directory(folder). </w:t>
+      <w:r>
+        <w:t xml:space="preserve">dir: Displays a list of files and directories(folders) in your current folder. </w:t>
+      </w:r>
+    </w:p>
+    <w:p>
+      <w:r>
+        <w:t xml:space="preserve">mkdir: Creates a new directory(folder). </w:t>
       </w:r>
     </w:p>
     <w:p>
@@ -43,15 +33,7 @@
     </w:p>
     <w:p>
       <w:r>
-        <w:t>cd.</w:t>
-      </w:r>
-      <w:proofErr w:type="gramStart"/>
-      <w:r>
-        <w:t>. :</w:t>
-      </w:r>
-      <w:proofErr w:type="gramEnd"/>
-      <w:r>
-        <w:t xml:space="preserve"> changes from the directory you are currently in, to the one located above. </w:t>
+        <w:t xml:space="preserve">cd.. : changes from the directory you are currently in, to the one located above. </w:t>
       </w:r>
     </w:p>
     <w:p>
@@ -97,15 +79,7 @@
         <w:t xml:space="preserve">Staging Area </w:t>
       </w:r>
       <w:r>
-        <w:t xml:space="preserve">– area where changes are made but not yet been </w:t>
-      </w:r>
-      <w:proofErr w:type="gramStart"/>
-      <w:r>
-        <w:t>committed</w:t>
-      </w:r>
-      <w:proofErr w:type="gramEnd"/>
-      <w:r>
-        <w:t xml:space="preserve"> </w:t>
+        <w:t xml:space="preserve">– area where changes are made but not yet been committed </w:t>
       </w:r>
     </w:p>
     <w:p/>
@@ -119,6 +93,9 @@
       <w:r>
         <w:t xml:space="preserve">Commit </w:t>
       </w:r>
+      <w:r>
+        <w:t xml:space="preserve">– save changes from staging area </w:t>
+      </w:r>
     </w:p>
     <w:p/>
     <w:p>
@@ -132,13 +109,8 @@
         <w:t>Pull</w:t>
       </w:r>
       <w:r>
-        <w:t xml:space="preserve"> – combo of fetch and </w:t>
-      </w:r>
-      <w:proofErr w:type="gramStart"/>
-      <w:r>
-        <w:t>merge</w:t>
-      </w:r>
-      <w:proofErr w:type="gramEnd"/>
+        <w:t xml:space="preserve"> – combo of fetch and merge</w:t>
+      </w:r>
     </w:p>
     <w:p/>
     <w:p>
@@ -172,117 +144,80 @@
         <w:t>git clone &lt;link to repository&gt;</w:t>
       </w:r>
       <w:r>
-        <w:t xml:space="preserve"> adds </w:t>
-      </w:r>
-      <w:proofErr w:type="gramStart"/>
-      <w:r>
-        <w:t>repo</w:t>
-      </w:r>
-      <w:proofErr w:type="gramEnd"/>
-    </w:p>
-    <w:p/>
-    <w:p>
-      <w:r>
-        <w:t xml:space="preserve">git </w:t>
-      </w:r>
-      <w:proofErr w:type="spellStart"/>
-      <w:r>
-        <w:t>init</w:t>
-      </w:r>
-      <w:proofErr w:type="spellEnd"/>
+        <w:t xml:space="preserve"> adds repo</w:t>
+      </w:r>
+    </w:p>
+    <w:p/>
+    <w:p>
+      <w:r>
+        <w:t xml:space="preserve">git init </w:t>
+      </w:r>
+      <w:r>
+        <w:t>initializws github repo</w:t>
+      </w:r>
+    </w:p>
+    <w:p/>
+    <w:p>
+      <w:r>
+        <w:t>git remote add origin &lt;URL&gt;</w:t>
+      </w:r>
+    </w:p>
+    <w:p/>
+    <w:p>
+      <w:r>
+        <w:t>git remote -v</w:t>
+      </w:r>
       <w:r>
         <w:t xml:space="preserve"> </w:t>
       </w:r>
-      <w:proofErr w:type="spellStart"/>
-      <w:r>
-        <w:t>initializws</w:t>
-      </w:r>
-      <w:proofErr w:type="spellEnd"/>
+    </w:p>
+    <w:p/>
+    <w:p>
+      <w:r>
+        <w:t xml:space="preserve">git status </w:t>
+      </w:r>
+      <w:r>
+        <w:t>– gives status of all files in repo</w:t>
+      </w:r>
+    </w:p>
+    <w:p/>
+    <w:p>
+      <w:r>
+        <w:t xml:space="preserve">git add &lt;filename&gt; </w:t>
+      </w:r>
+      <w:r>
+        <w:t>adds specific file to staging area</w:t>
+      </w:r>
+    </w:p>
+    <w:p/>
+    <w:p>
+      <w:r>
+        <w:t xml:space="preserve">git add . </w:t>
+      </w:r>
+      <w:r>
+        <w:t xml:space="preserve">adds all files to staging area </w:t>
+      </w:r>
+    </w:p>
+    <w:p/>
+    <w:p>
+      <w:r>
+        <w:t>git commit -m “Title” -m “Description”</w:t>
+      </w:r>
+      <w:r>
+        <w:t xml:space="preserve"> commit</w:t>
+      </w:r>
+    </w:p>
+    <w:p/>
+    <w:p>
+      <w:r>
+        <w:t xml:space="preserve">git push </w:t>
+      </w:r>
+      <w:r>
+        <w:t xml:space="preserve"> --set-upstream origin &lt;Name&gt; </w:t>
+      </w:r>
       <w:r>
         <w:t xml:space="preserve"> </w:t>
       </w:r>
-      <w:proofErr w:type="spellStart"/>
-      <w:r>
-        <w:t>github</w:t>
-      </w:r>
-      <w:proofErr w:type="spellEnd"/>
-      <w:r>
-        <w:t xml:space="preserve"> repo</w:t>
-      </w:r>
-    </w:p>
-    <w:p/>
-    <w:p>
-      <w:r>
-        <w:t>git remote add origin &lt;URL&gt;</w:t>
-      </w:r>
-    </w:p>
-    <w:p/>
-    <w:p>
-      <w:r>
-        <w:t xml:space="preserve">git </w:t>
-      </w:r>
-      <w:proofErr w:type="gramStart"/>
-      <w:r>
-        <w:t>remote -v</w:t>
-      </w:r>
-      <w:proofErr w:type="gramEnd"/>
-    </w:p>
-    <w:p/>
-    <w:p>
-      <w:r>
-        <w:t xml:space="preserve">git status </w:t>
-      </w:r>
-    </w:p>
-    <w:p/>
-    <w:p>
-      <w:r>
-        <w:t xml:space="preserve">git add &lt;filename&gt; </w:t>
-      </w:r>
-    </w:p>
-    <w:p/>
-    <w:p>
-      <w:r>
-        <w:t xml:space="preserve">git </w:t>
-      </w:r>
-      <w:proofErr w:type="gramStart"/>
-      <w:r>
-        <w:t>add .</w:t>
-      </w:r>
-      <w:proofErr w:type="gramEnd"/>
-      <w:r>
-        <w:t xml:space="preserve"> </w:t>
-      </w:r>
-    </w:p>
-    <w:p/>
-    <w:p>
-      <w:r>
-        <w:t>git commit -m “Title” -m “</w:t>
-      </w:r>
-      <w:proofErr w:type="gramStart"/>
-      <w:r>
-        <w:t>Description”</w:t>
-      </w:r>
-      <w:proofErr w:type="gramEnd"/>
-    </w:p>
-    <w:p/>
-    <w:p>
-      <w:r>
-        <w:t xml:space="preserve">git </w:t>
-      </w:r>
-      <w:proofErr w:type="gramStart"/>
-      <w:r>
-        <w:t xml:space="preserve">push </w:t>
-      </w:r>
-      <w:r>
-        <w:t xml:space="preserve"> --</w:t>
-      </w:r>
-      <w:proofErr w:type="gramEnd"/>
-      <w:r>
-        <w:t xml:space="preserve">set-upstream origin &lt;Name&gt; </w:t>
-      </w:r>
-      <w:r>
-        <w:t xml:space="preserve"> </w:t>
-      </w:r>
     </w:p>
     <w:p/>
     <w:p>
@@ -296,15 +231,7 @@
         <w:t>g</w:t>
       </w:r>
       <w:r>
-        <w:t>it branch –</w:t>
-      </w:r>
-      <w:proofErr w:type="spellStart"/>
-      <w:r>
-        <w:t>vv</w:t>
-      </w:r>
-      <w:proofErr w:type="spellEnd"/>
-      <w:r>
-        <w:t xml:space="preserve"> </w:t>
+        <w:t xml:space="preserve">it branch –vv </w:t>
       </w:r>
     </w:p>
     <w:p/>

</xml_diff>